<commit_message>
Migrate PostreSQL Database When Discount Microservices Startup
</commit_message>
<xml_diff>
--- a/doc/Documentação MicroServiços/03 - Discount.Grpc+postgreSQL/08 - Migrate PostreSQL Database When Discount Microservices Startup.docx
+++ b/doc/Documentação MicroServiços/03 - Discount.Grpc+postgreSQL/08 - Migrate PostreSQL Database When Discount Microservices Startup.docx
@@ -352,7 +352,6 @@
         <w:t xml:space="preserve">            </w:t>
       </w:r>
       <w:proofErr w:type="spellStart"/>
-      <w:proofErr w:type="gramStart"/>
       <w:r>
         <w:rPr>
           <w:u w:val="single"/>
@@ -360,7 +359,6 @@
         <w:t>host.Run</w:t>
       </w:r>
       <w:proofErr w:type="spellEnd"/>
-      <w:proofErr w:type="gramEnd"/>
       <w:r>
         <w:rPr>
           <w:u w:val="single"/>
@@ -412,23 +410,7 @@
           <w:u w:val="single"/>
           <w:lang w:val="en-US"/>
         </w:rPr>
-        <w:t xml:space="preserve">        public static IHostBuilder CreateHostBuilder(</w:t>
-      </w:r>
-      <w:proofErr w:type="gramStart"/>
-      <w:r>
-        <w:rPr>
-          <w:u w:val="single"/>
-          <w:lang w:val="en-US"/>
-        </w:rPr>
-        <w:t>string[</w:t>
-      </w:r>
-      <w:proofErr w:type="gramEnd"/>
-      <w:r>
-        <w:rPr>
-          <w:u w:val="single"/>
-          <w:lang w:val="en-US"/>
-        </w:rPr>
-        <w:t>] args) =&gt;</w:t>
+        <w:t xml:space="preserve">        public static IHostBuilder CreateHostBuilder(string[] args) =&gt;</w:t>
       </w:r>
     </w:p>
     <w:p>
@@ -460,39 +442,23 @@
           <w:u w:val="single"/>
           <w:lang w:val="en-US"/>
         </w:rPr>
+        <w:t xml:space="preserve">                .ConfigureWebHostDefaults(webBuilder =&gt;</w:t>
+      </w:r>
+    </w:p>
+    <w:p>
+      <w:pPr>
+        <w:spacing w:after="0"/>
+        <w:rPr>
+          <w:u w:val="single"/>
+        </w:rPr>
+      </w:pPr>
+      <w:r>
+        <w:rPr>
+          <w:u w:val="single"/>
+          <w:lang w:val="en-US"/>
+        </w:rPr>
         <w:t xml:space="preserve">                </w:t>
       </w:r>
-      <w:proofErr w:type="gramStart"/>
-      <w:r>
-        <w:rPr>
-          <w:u w:val="single"/>
-          <w:lang w:val="en-US"/>
-        </w:rPr>
-        <w:t>.ConfigureWebHostDefaults</w:t>
-      </w:r>
-      <w:proofErr w:type="gramEnd"/>
-      <w:r>
-        <w:rPr>
-          <w:u w:val="single"/>
-          <w:lang w:val="en-US"/>
-        </w:rPr>
-        <w:t>(webBuilder =&gt;</w:t>
-      </w:r>
-    </w:p>
-    <w:p>
-      <w:pPr>
-        <w:spacing w:after="0"/>
-        <w:rPr>
-          <w:u w:val="single"/>
-        </w:rPr>
-      </w:pPr>
-      <w:r>
-        <w:rPr>
-          <w:u w:val="single"/>
-          <w:lang w:val="en-US"/>
-        </w:rPr>
-        <w:t xml:space="preserve">                </w:t>
-      </w:r>
       <w:r>
         <w:rPr>
           <w:u w:val="single"/>
@@ -525,21 +491,7 @@
         <w:rPr>
           <w:u w:val="single"/>
         </w:rPr>
-        <w:t>&lt;Startup</w:t>
-      </w:r>
-      <w:proofErr w:type="gramStart"/>
-      <w:r>
-        <w:rPr>
-          <w:u w:val="single"/>
-        </w:rPr>
-        <w:t>&gt;(</w:t>
-      </w:r>
-      <w:proofErr w:type="gramEnd"/>
-      <w:r>
-        <w:rPr>
-          <w:u w:val="single"/>
-        </w:rPr>
-        <w:t>);</w:t>
+        <w:t>&lt;Startup&gt;();</w:t>
       </w:r>
     </w:p>
     <w:p>
@@ -738,119 +690,55 @@
           <w:u w:val="single"/>
           <w:lang w:val="en-US"/>
         </w:rPr>
-        <w:t xml:space="preserve">using </w:t>
-      </w:r>
-      <w:proofErr w:type="gramStart"/>
-      <w:r>
-        <w:rPr>
-          <w:u w:val="single"/>
-          <w:lang w:val="en-US"/>
-        </w:rPr>
-        <w:t>Microsoft.Extensions.Configuration</w:t>
-      </w:r>
-      <w:proofErr w:type="gramEnd"/>
-      <w:r>
-        <w:rPr>
-          <w:u w:val="single"/>
-          <w:lang w:val="en-US"/>
-        </w:rPr>
-        <w:t>;</w:t>
-      </w:r>
-    </w:p>
-    <w:p>
-      <w:pPr>
-        <w:spacing w:after="0"/>
-        <w:rPr>
-          <w:u w:val="single"/>
-          <w:lang w:val="en-US"/>
-        </w:rPr>
-      </w:pPr>
-      <w:r>
-        <w:rPr>
-          <w:u w:val="single"/>
-          <w:lang w:val="en-US"/>
-        </w:rPr>
-        <w:t xml:space="preserve">using </w:t>
-      </w:r>
-      <w:proofErr w:type="gramStart"/>
-      <w:r>
-        <w:rPr>
-          <w:u w:val="single"/>
-          <w:lang w:val="en-US"/>
-        </w:rPr>
-        <w:t>Microsoft.Extensions.DependencyInjection</w:t>
-      </w:r>
-      <w:proofErr w:type="gramEnd"/>
-      <w:r>
-        <w:rPr>
-          <w:u w:val="single"/>
-          <w:lang w:val="en-US"/>
-        </w:rPr>
-        <w:t>;</w:t>
-      </w:r>
-    </w:p>
-    <w:p>
-      <w:pPr>
-        <w:spacing w:after="0"/>
-        <w:rPr>
-          <w:u w:val="single"/>
-          <w:lang w:val="en-US"/>
-        </w:rPr>
-      </w:pPr>
-      <w:r>
-        <w:rPr>
-          <w:u w:val="single"/>
-          <w:lang w:val="en-US"/>
-        </w:rPr>
-        <w:t xml:space="preserve">using </w:t>
-      </w:r>
-      <w:proofErr w:type="gramStart"/>
-      <w:r>
-        <w:rPr>
-          <w:u w:val="single"/>
-          <w:lang w:val="en-US"/>
-        </w:rPr>
-        <w:t>Microsoft.Extensions.Hosting</w:t>
-      </w:r>
-      <w:proofErr w:type="gramEnd"/>
-      <w:r>
-        <w:rPr>
-          <w:u w:val="single"/>
-          <w:lang w:val="en-US"/>
-        </w:rPr>
-        <w:t>;</w:t>
-      </w:r>
-    </w:p>
-    <w:p>
-      <w:pPr>
-        <w:spacing w:after="0"/>
-        <w:rPr>
-          <w:u w:val="single"/>
-          <w:lang w:val="en-US"/>
-        </w:rPr>
-      </w:pPr>
-      <w:r>
-        <w:rPr>
-          <w:u w:val="single"/>
-          <w:lang w:val="en-US"/>
-        </w:rPr>
-        <w:t xml:space="preserve">using </w:t>
-      </w:r>
-      <w:proofErr w:type="gramStart"/>
-      <w:r>
-        <w:rPr>
-          <w:u w:val="single"/>
-          <w:lang w:val="en-US"/>
-        </w:rPr>
-        <w:t>Microsoft.Extensions.Logging</w:t>
-      </w:r>
-      <w:proofErr w:type="gramEnd"/>
-      <w:r>
-        <w:rPr>
-          <w:u w:val="single"/>
-          <w:lang w:val="en-US"/>
-        </w:rPr>
-        <w:t>;</w:t>
+        <w:t>using Microsoft.Extensions.Configuration;</w:t>
+      </w:r>
+    </w:p>
+    <w:p>
+      <w:pPr>
+        <w:spacing w:after="0"/>
+        <w:rPr>
+          <w:u w:val="single"/>
+          <w:lang w:val="en-US"/>
+        </w:rPr>
+      </w:pPr>
+      <w:r>
+        <w:rPr>
+          <w:u w:val="single"/>
+          <w:lang w:val="en-US"/>
+        </w:rPr>
+        <w:t>using Microsoft.Extensions.DependencyInjection;</w:t>
+      </w:r>
+    </w:p>
+    <w:p>
+      <w:pPr>
+        <w:spacing w:after="0"/>
+        <w:rPr>
+          <w:u w:val="single"/>
+          <w:lang w:val="en-US"/>
+        </w:rPr>
+      </w:pPr>
+      <w:r>
+        <w:rPr>
+          <w:u w:val="single"/>
+          <w:lang w:val="en-US"/>
+        </w:rPr>
+        <w:t>using Microsoft.Extensions.Hosting;</w:t>
+      </w:r>
+    </w:p>
+    <w:p>
+      <w:pPr>
+        <w:spacing w:after="0"/>
+        <w:rPr>
+          <w:u w:val="single"/>
+          <w:lang w:val="en-US"/>
+        </w:rPr>
+      </w:pPr>
+      <w:r>
+        <w:rPr>
+          <w:u w:val="single"/>
+          <w:lang w:val="en-US"/>
+        </w:rPr>
+        <w:t>using Microsoft.Extensions.Logging;</w:t>
       </w:r>
     </w:p>
     <w:p>
@@ -955,23 +843,7 @@
           <w:u w:val="single"/>
           <w:lang w:val="en-US"/>
         </w:rPr>
-        <w:t xml:space="preserve">        public static IHost MigrateDatabase&lt;TContext</w:t>
-      </w:r>
-      <w:proofErr w:type="gramStart"/>
-      <w:r>
-        <w:rPr>
-          <w:u w:val="single"/>
-          <w:lang w:val="en-US"/>
-        </w:rPr>
-        <w:t>&gt;(</w:t>
-      </w:r>
-      <w:proofErr w:type="gramEnd"/>
-      <w:r>
-        <w:rPr>
-          <w:u w:val="single"/>
-          <w:lang w:val="en-US"/>
-        </w:rPr>
-        <w:t>this IHost host, int? retry = 0)</w:t>
+        <w:t xml:space="preserve">        public static IHost MigrateDatabase&lt;TContext&gt;(this IHost host, int? retry = 0)</w:t>
       </w:r>
     </w:p>
     <w:p>
@@ -1003,64 +875,32 @@
           <w:u w:val="single"/>
           <w:lang w:val="en-US"/>
         </w:rPr>
-        <w:t xml:space="preserve">            int retryForAvailability = </w:t>
-      </w:r>
-      <w:proofErr w:type="gramStart"/>
-      <w:r>
-        <w:rPr>
-          <w:u w:val="single"/>
-          <w:lang w:val="en-US"/>
-        </w:rPr>
-        <w:t>retry.Value</w:t>
-      </w:r>
-      <w:proofErr w:type="gramEnd"/>
-      <w:r>
-        <w:rPr>
-          <w:u w:val="single"/>
-          <w:lang w:val="en-US"/>
-        </w:rPr>
-        <w:t>;</w:t>
-      </w:r>
-    </w:p>
-    <w:p>
-      <w:pPr>
-        <w:spacing w:after="0"/>
-        <w:rPr>
-          <w:u w:val="single"/>
-          <w:lang w:val="en-US"/>
-        </w:rPr>
-      </w:pPr>
-    </w:p>
-    <w:p>
-      <w:pPr>
-        <w:spacing w:after="0"/>
-        <w:rPr>
-          <w:u w:val="single"/>
-          <w:lang w:val="en-US"/>
-        </w:rPr>
-      </w:pPr>
-      <w:r>
-        <w:rPr>
-          <w:u w:val="single"/>
-          <w:lang w:val="en-US"/>
-        </w:rPr>
-        <w:t xml:space="preserve">            using (var scope = </w:t>
-      </w:r>
-      <w:proofErr w:type="gramStart"/>
-      <w:r>
-        <w:rPr>
-          <w:u w:val="single"/>
-          <w:lang w:val="en-US"/>
-        </w:rPr>
-        <w:t>host.Services.CreateScope</w:t>
-      </w:r>
-      <w:proofErr w:type="gramEnd"/>
-      <w:r>
-        <w:rPr>
-          <w:u w:val="single"/>
-          <w:lang w:val="en-US"/>
-        </w:rPr>
-        <w:t>())</w:t>
+        <w:t xml:space="preserve">            int retryForAvailability = retry.Value;</w:t>
+      </w:r>
+    </w:p>
+    <w:p>
+      <w:pPr>
+        <w:spacing w:after="0"/>
+        <w:rPr>
+          <w:u w:val="single"/>
+          <w:lang w:val="en-US"/>
+        </w:rPr>
+      </w:pPr>
+    </w:p>
+    <w:p>
+      <w:pPr>
+        <w:spacing w:after="0"/>
+        <w:rPr>
+          <w:u w:val="single"/>
+          <w:lang w:val="en-US"/>
+        </w:rPr>
+      </w:pPr>
+      <w:r>
+        <w:rPr>
+          <w:u w:val="single"/>
+          <w:lang w:val="en-US"/>
+        </w:rPr>
+        <w:t xml:space="preserve">            using (var scope = host.Services.CreateScope())</w:t>
       </w:r>
     </w:p>
     <w:p>
@@ -1093,87 +933,39 @@
           <w:u w:val="single"/>
           <w:lang w:val="en-US"/>
         </w:rPr>
-        <w:t xml:space="preserve">                var services = </w:t>
-      </w:r>
-      <w:proofErr w:type="gramStart"/>
-      <w:r>
-        <w:rPr>
-          <w:u w:val="single"/>
-          <w:lang w:val="en-US"/>
-        </w:rPr>
-        <w:t>scope.ServiceProvider</w:t>
-      </w:r>
-      <w:proofErr w:type="gramEnd"/>
-      <w:r>
-        <w:rPr>
-          <w:u w:val="single"/>
-          <w:lang w:val="en-US"/>
-        </w:rPr>
-        <w:t>;</w:t>
-      </w:r>
-    </w:p>
-    <w:p>
-      <w:pPr>
-        <w:spacing w:after="0"/>
-        <w:rPr>
-          <w:u w:val="single"/>
-          <w:lang w:val="en-US"/>
-        </w:rPr>
-      </w:pPr>
-      <w:r>
-        <w:rPr>
-          <w:u w:val="single"/>
-          <w:lang w:val="en-US"/>
-        </w:rPr>
-        <w:t xml:space="preserve">                var configuration = </w:t>
-      </w:r>
-      <w:proofErr w:type="gramStart"/>
-      <w:r>
-        <w:rPr>
-          <w:u w:val="single"/>
-          <w:lang w:val="en-US"/>
-        </w:rPr>
-        <w:t>services.GetRequiredService</w:t>
-      </w:r>
-      <w:proofErr w:type="gramEnd"/>
-      <w:r>
-        <w:rPr>
-          <w:u w:val="single"/>
-          <w:lang w:val="en-US"/>
-        </w:rPr>
-        <w:t>&lt;IConfiguration&gt;();</w:t>
-      </w:r>
-    </w:p>
-    <w:p>
-      <w:pPr>
-        <w:spacing w:after="0"/>
-        <w:rPr>
-          <w:u w:val="single"/>
-          <w:lang w:val="en-US"/>
-        </w:rPr>
-      </w:pPr>
-      <w:r>
-        <w:rPr>
-          <w:u w:val="single"/>
-          <w:lang w:val="en-US"/>
-        </w:rPr>
-        <w:t xml:space="preserve">                var logger = </w:t>
-      </w:r>
-      <w:proofErr w:type="gramStart"/>
-      <w:r>
-        <w:rPr>
-          <w:u w:val="single"/>
-          <w:lang w:val="en-US"/>
-        </w:rPr>
-        <w:t>services.GetRequiredService</w:t>
-      </w:r>
-      <w:proofErr w:type="gramEnd"/>
-      <w:r>
-        <w:rPr>
-          <w:u w:val="single"/>
-          <w:lang w:val="en-US"/>
-        </w:rPr>
-        <w:t>&lt;ILogger&lt;TContext&gt;&gt;();</w:t>
+        <w:t xml:space="preserve">                var services = scope.ServiceProvider;</w:t>
+      </w:r>
+    </w:p>
+    <w:p>
+      <w:pPr>
+        <w:spacing w:after="0"/>
+        <w:rPr>
+          <w:u w:val="single"/>
+          <w:lang w:val="en-US"/>
+        </w:rPr>
+      </w:pPr>
+      <w:r>
+        <w:rPr>
+          <w:u w:val="single"/>
+          <w:lang w:val="en-US"/>
+        </w:rPr>
+        <w:t xml:space="preserve">                var configuration = services.GetRequiredService&lt;IConfiguration&gt;();</w:t>
+      </w:r>
+    </w:p>
+    <w:p>
+      <w:pPr>
+        <w:spacing w:after="0"/>
+        <w:rPr>
+          <w:u w:val="single"/>
+          <w:lang w:val="en-US"/>
+        </w:rPr>
+      </w:pPr>
+      <w:r>
+        <w:rPr>
+          <w:u w:val="single"/>
+          <w:lang w:val="en-US"/>
+        </w:rPr>
+        <w:t xml:space="preserve">                var logger = services.GetRequiredService&lt;ILogger&lt;TContext&gt;&gt;();</w:t>
       </w:r>
     </w:p>
     <w:p>
@@ -1230,23 +1022,7 @@
           <w:u w:val="single"/>
           <w:lang w:val="en-US"/>
         </w:rPr>
-        <w:t xml:space="preserve">                    </w:t>
-      </w:r>
-      <w:proofErr w:type="gramStart"/>
-      <w:r>
-        <w:rPr>
-          <w:u w:val="single"/>
-          <w:lang w:val="en-US"/>
-        </w:rPr>
-        <w:t>logger.LogInformation</w:t>
-      </w:r>
-      <w:proofErr w:type="gramEnd"/>
-      <w:r>
-        <w:rPr>
-          <w:u w:val="single"/>
-          <w:lang w:val="en-US"/>
-        </w:rPr>
-        <w:t>("Migrating postresql database.");</w:t>
+        <w:t xml:space="preserve">                    logger.LogInformation("Migrating postresql database.");</w:t>
       </w:r>
     </w:p>
     <w:p>
@@ -1287,55 +1063,23 @@
           <w:u w:val="single"/>
           <w:lang w:val="en-US"/>
         </w:rPr>
-        <w:t xml:space="preserve">                        (</w:t>
-      </w:r>
-      <w:proofErr w:type="gramStart"/>
-      <w:r>
-        <w:rPr>
-          <w:u w:val="single"/>
-          <w:lang w:val="en-US"/>
-        </w:rPr>
-        <w:t>configuration.GetValue</w:t>
-      </w:r>
-      <w:proofErr w:type="gramEnd"/>
-      <w:r>
-        <w:rPr>
-          <w:u w:val="single"/>
-          <w:lang w:val="en-US"/>
-        </w:rPr>
-        <w:t>&lt;string&gt;("DatabaseSettings:ConnectionString"));</w:t>
-      </w:r>
-    </w:p>
-    <w:p>
-      <w:pPr>
-        <w:spacing w:after="0"/>
-        <w:rPr>
-          <w:u w:val="single"/>
-          <w:lang w:val="en-US"/>
-        </w:rPr>
-      </w:pPr>
-      <w:r>
-        <w:rPr>
-          <w:u w:val="single"/>
-          <w:lang w:val="en-US"/>
-        </w:rPr>
-        <w:t xml:space="preserve">                    </w:t>
-      </w:r>
-      <w:proofErr w:type="gramStart"/>
-      <w:r>
-        <w:rPr>
-          <w:u w:val="single"/>
-          <w:lang w:val="en-US"/>
-        </w:rPr>
-        <w:t>connection.Open</w:t>
-      </w:r>
-      <w:proofErr w:type="gramEnd"/>
-      <w:r>
-        <w:rPr>
-          <w:u w:val="single"/>
-          <w:lang w:val="en-US"/>
-        </w:rPr>
-        <w:t>();</w:t>
+        <w:t xml:space="preserve">                        (configuration.GetValue&lt;string&gt;("DatabaseSettings:ConnectionString"));</w:t>
+      </w:r>
+    </w:p>
+    <w:p>
+      <w:pPr>
+        <w:spacing w:after="0"/>
+        <w:rPr>
+          <w:u w:val="single"/>
+          <w:lang w:val="en-US"/>
+        </w:rPr>
+      </w:pPr>
+      <w:r>
+        <w:rPr>
+          <w:u w:val="single"/>
+          <w:lang w:val="en-US"/>
+        </w:rPr>
+        <w:t xml:space="preserve">                    connection.Open();</w:t>
       </w:r>
     </w:p>
     <w:p>
@@ -1433,128 +1177,64 @@
           <w:u w:val="single"/>
           <w:lang w:val="en-US"/>
         </w:rPr>
-        <w:t xml:space="preserve">                    </w:t>
-      </w:r>
-      <w:proofErr w:type="gramStart"/>
-      <w:r>
-        <w:rPr>
-          <w:u w:val="single"/>
-          <w:lang w:val="en-US"/>
-        </w:rPr>
-        <w:t>command.CommandText</w:t>
-      </w:r>
-      <w:proofErr w:type="gramEnd"/>
-      <w:r>
-        <w:rPr>
-          <w:u w:val="single"/>
-          <w:lang w:val="en-US"/>
-        </w:rPr>
-        <w:t xml:space="preserve"> = "DROP TABLE IF EXISTS Coupon";</w:t>
-      </w:r>
-    </w:p>
-    <w:p>
-      <w:pPr>
-        <w:spacing w:after="0"/>
-        <w:rPr>
-          <w:u w:val="single"/>
-          <w:lang w:val="en-US"/>
-        </w:rPr>
-      </w:pPr>
-      <w:r>
-        <w:rPr>
-          <w:u w:val="single"/>
-          <w:lang w:val="en-US"/>
-        </w:rPr>
-        <w:t xml:space="preserve">                    </w:t>
-      </w:r>
-      <w:proofErr w:type="gramStart"/>
-      <w:r>
-        <w:rPr>
-          <w:u w:val="single"/>
-          <w:lang w:val="en-US"/>
-        </w:rPr>
-        <w:t>command.ExecuteNonQuery</w:t>
-      </w:r>
-      <w:proofErr w:type="gramEnd"/>
-      <w:r>
-        <w:rPr>
-          <w:u w:val="single"/>
-          <w:lang w:val="en-US"/>
-        </w:rPr>
-        <w:t>();</w:t>
-      </w:r>
-    </w:p>
-    <w:p>
-      <w:pPr>
-        <w:spacing w:after="0"/>
-        <w:rPr>
-          <w:u w:val="single"/>
-          <w:lang w:val="en-US"/>
-        </w:rPr>
-      </w:pPr>
-    </w:p>
-    <w:p>
-      <w:pPr>
-        <w:spacing w:after="0"/>
-        <w:rPr>
-          <w:u w:val="single"/>
-          <w:lang w:val="en-US"/>
-        </w:rPr>
-      </w:pPr>
-      <w:r>
-        <w:rPr>
-          <w:u w:val="single"/>
-          <w:lang w:val="en-US"/>
-        </w:rPr>
-        <w:t xml:space="preserve">                    </w:t>
-      </w:r>
-      <w:proofErr w:type="gramStart"/>
-      <w:r>
-        <w:rPr>
-          <w:u w:val="single"/>
-          <w:lang w:val="en-US"/>
-        </w:rPr>
-        <w:t>command.CommandText</w:t>
-      </w:r>
-      <w:proofErr w:type="gramEnd"/>
-      <w:r>
-        <w:rPr>
-          <w:u w:val="single"/>
-          <w:lang w:val="en-US"/>
-        </w:rPr>
-        <w:t xml:space="preserve"> = @"CREATE TABLE Coupon(Id SERIAL PRIMARY KEY, </w:t>
-      </w:r>
-    </w:p>
-    <w:p>
-      <w:pPr>
-        <w:spacing w:after="0"/>
-        <w:rPr>
-          <w:u w:val="single"/>
-          <w:lang w:val="en-US"/>
-        </w:rPr>
-      </w:pPr>
-      <w:r>
-        <w:rPr>
-          <w:u w:val="single"/>
-          <w:lang w:val="en-US"/>
-        </w:rPr>
-        <w:t xml:space="preserve">                                                                ProductName </w:t>
-      </w:r>
-      <w:proofErr w:type="gramStart"/>
-      <w:r>
-        <w:rPr>
-          <w:u w:val="single"/>
-          <w:lang w:val="en-US"/>
-        </w:rPr>
-        <w:t>VARCHAR(</w:t>
-      </w:r>
-      <w:proofErr w:type="gramEnd"/>
-      <w:r>
-        <w:rPr>
-          <w:u w:val="single"/>
-          <w:lang w:val="en-US"/>
-        </w:rPr>
-        <w:t>24) NOT NULL,</w:t>
+        <w:t xml:space="preserve">                    command.CommandText = "DROP TABLE IF EXISTS Coupon";</w:t>
+      </w:r>
+    </w:p>
+    <w:p>
+      <w:pPr>
+        <w:spacing w:after="0"/>
+        <w:rPr>
+          <w:u w:val="single"/>
+          <w:lang w:val="en-US"/>
+        </w:rPr>
+      </w:pPr>
+      <w:r>
+        <w:rPr>
+          <w:u w:val="single"/>
+          <w:lang w:val="en-US"/>
+        </w:rPr>
+        <w:t xml:space="preserve">                    command.ExecuteNonQuery();</w:t>
+      </w:r>
+    </w:p>
+    <w:p>
+      <w:pPr>
+        <w:spacing w:after="0"/>
+        <w:rPr>
+          <w:u w:val="single"/>
+          <w:lang w:val="en-US"/>
+        </w:rPr>
+      </w:pPr>
+    </w:p>
+    <w:p>
+      <w:pPr>
+        <w:spacing w:after="0"/>
+        <w:rPr>
+          <w:u w:val="single"/>
+          <w:lang w:val="en-US"/>
+        </w:rPr>
+      </w:pPr>
+      <w:r>
+        <w:rPr>
+          <w:u w:val="single"/>
+          <w:lang w:val="en-US"/>
+        </w:rPr>
+        <w:t xml:space="preserve">                    command.CommandText = @"CREATE TABLE Coupon(Id SERIAL PRIMARY KEY, </w:t>
+      </w:r>
+    </w:p>
+    <w:p>
+      <w:pPr>
+        <w:spacing w:after="0"/>
+        <w:rPr>
+          <w:u w:val="single"/>
+          <w:lang w:val="en-US"/>
+        </w:rPr>
+      </w:pPr>
+      <w:r>
+        <w:rPr>
+          <w:u w:val="single"/>
+          <w:lang w:val="en-US"/>
+        </w:rPr>
+        <w:t xml:space="preserve">                                                                ProductName VARCHAR(24) NOT NULL,</w:t>
       </w:r>
     </w:p>
     <w:p>
@@ -1602,210 +1282,114 @@
           <w:u w:val="single"/>
           <w:lang w:val="en-US"/>
         </w:rPr>
-        <w:t xml:space="preserve">                    </w:t>
-      </w:r>
-      <w:proofErr w:type="gramStart"/>
-      <w:r>
-        <w:rPr>
-          <w:u w:val="single"/>
-          <w:lang w:val="en-US"/>
-        </w:rPr>
-        <w:t>command.ExecuteNonQuery</w:t>
-      </w:r>
-      <w:proofErr w:type="gramEnd"/>
-      <w:r>
-        <w:rPr>
-          <w:u w:val="single"/>
-          <w:lang w:val="en-US"/>
-        </w:rPr>
-        <w:t>();</w:t>
-      </w:r>
-    </w:p>
-    <w:p>
-      <w:pPr>
-        <w:spacing w:after="0"/>
-        <w:rPr>
-          <w:u w:val="single"/>
-          <w:lang w:val="en-US"/>
-        </w:rPr>
-      </w:pPr>
-    </w:p>
-    <w:p>
-      <w:pPr>
-        <w:spacing w:after="0"/>
-        <w:rPr>
-          <w:u w:val="single"/>
-          <w:lang w:val="en-US"/>
-        </w:rPr>
-      </w:pPr>
-      <w:r>
-        <w:rPr>
-          <w:u w:val="single"/>
-          <w:lang w:val="en-US"/>
-        </w:rPr>
-        <w:t xml:space="preserve">                    </w:t>
-      </w:r>
-      <w:proofErr w:type="gramStart"/>
-      <w:r>
-        <w:rPr>
-          <w:u w:val="single"/>
-          <w:lang w:val="en-US"/>
-        </w:rPr>
-        <w:t>command.CommandText</w:t>
-      </w:r>
-      <w:proofErr w:type="gramEnd"/>
-      <w:r>
-        <w:rPr>
-          <w:u w:val="single"/>
-          <w:lang w:val="en-US"/>
-        </w:rPr>
-        <w:t xml:space="preserve"> = "INSERT INTO Coupon(ProductName, Description, Amount) VALUES('IPhone X', 'IPhone Discount', 150);";</w:t>
-      </w:r>
-    </w:p>
-    <w:p>
-      <w:pPr>
-        <w:spacing w:after="0"/>
-        <w:rPr>
-          <w:u w:val="single"/>
-          <w:lang w:val="en-US"/>
-        </w:rPr>
-      </w:pPr>
-      <w:r>
-        <w:rPr>
-          <w:u w:val="single"/>
-          <w:lang w:val="en-US"/>
-        </w:rPr>
-        <w:t xml:space="preserve">                    </w:t>
-      </w:r>
-      <w:proofErr w:type="gramStart"/>
-      <w:r>
-        <w:rPr>
-          <w:u w:val="single"/>
-          <w:lang w:val="en-US"/>
-        </w:rPr>
-        <w:t>command.ExecuteNonQuery</w:t>
-      </w:r>
-      <w:proofErr w:type="gramEnd"/>
-      <w:r>
-        <w:rPr>
-          <w:u w:val="single"/>
-          <w:lang w:val="en-US"/>
-        </w:rPr>
-        <w:t>();</w:t>
-      </w:r>
-    </w:p>
-    <w:p>
-      <w:pPr>
-        <w:spacing w:after="0"/>
-        <w:rPr>
-          <w:u w:val="single"/>
-          <w:lang w:val="en-US"/>
-        </w:rPr>
-      </w:pPr>
-    </w:p>
-    <w:p>
-      <w:pPr>
-        <w:spacing w:after="0"/>
-        <w:rPr>
-          <w:u w:val="single"/>
-          <w:lang w:val="en-US"/>
-        </w:rPr>
-      </w:pPr>
-      <w:r>
-        <w:rPr>
-          <w:u w:val="single"/>
-          <w:lang w:val="en-US"/>
-        </w:rPr>
-        <w:t xml:space="preserve">                    </w:t>
-      </w:r>
-      <w:proofErr w:type="gramStart"/>
-      <w:r>
-        <w:rPr>
-          <w:u w:val="single"/>
-          <w:lang w:val="en-US"/>
-        </w:rPr>
-        <w:t>command.CommandText</w:t>
-      </w:r>
-      <w:proofErr w:type="gramEnd"/>
-      <w:r>
-        <w:rPr>
-          <w:u w:val="single"/>
-          <w:lang w:val="en-US"/>
-        </w:rPr>
-        <w:t xml:space="preserve"> = "INSERT INTO Coupon(ProductName, Description, Amount) VALUES('Samsung 10', 'Samsung Discount', 100);";</w:t>
-      </w:r>
-    </w:p>
-    <w:p>
-      <w:pPr>
-        <w:spacing w:after="0"/>
-        <w:rPr>
-          <w:u w:val="single"/>
-          <w:lang w:val="en-US"/>
-        </w:rPr>
-      </w:pPr>
-      <w:r>
-        <w:rPr>
-          <w:u w:val="single"/>
-          <w:lang w:val="en-US"/>
-        </w:rPr>
-        <w:t xml:space="preserve">                    </w:t>
-      </w:r>
-      <w:proofErr w:type="gramStart"/>
-      <w:r>
-        <w:rPr>
-          <w:u w:val="single"/>
-          <w:lang w:val="en-US"/>
-        </w:rPr>
-        <w:t>command.ExecuteNonQuery</w:t>
-      </w:r>
-      <w:proofErr w:type="gramEnd"/>
-      <w:r>
-        <w:rPr>
-          <w:u w:val="single"/>
-          <w:lang w:val="en-US"/>
-        </w:rPr>
-        <w:t>();</w:t>
-      </w:r>
-    </w:p>
-    <w:p>
-      <w:pPr>
-        <w:spacing w:after="0"/>
-        <w:rPr>
-          <w:u w:val="single"/>
-          <w:lang w:val="en-US"/>
-        </w:rPr>
-      </w:pPr>
-    </w:p>
-    <w:p>
-      <w:pPr>
-        <w:spacing w:after="0"/>
-        <w:rPr>
-          <w:u w:val="single"/>
-          <w:lang w:val="en-US"/>
-        </w:rPr>
-      </w:pPr>
-      <w:r>
-        <w:rPr>
-          <w:u w:val="single"/>
-          <w:lang w:val="en-US"/>
-        </w:rPr>
-        <w:t xml:space="preserve">                    </w:t>
-      </w:r>
-      <w:proofErr w:type="gramStart"/>
-      <w:r>
-        <w:rPr>
-          <w:u w:val="single"/>
-          <w:lang w:val="en-US"/>
-        </w:rPr>
-        <w:t>logger.LogInformation</w:t>
-      </w:r>
-      <w:proofErr w:type="gramEnd"/>
-      <w:r>
-        <w:rPr>
-          <w:u w:val="single"/>
-          <w:lang w:val="en-US"/>
-        </w:rPr>
-        <w:t>("Migrated postresql database.");</w:t>
+        <w:t xml:space="preserve">                    command.ExecuteNonQuery();</w:t>
+      </w:r>
+    </w:p>
+    <w:p>
+      <w:pPr>
+        <w:spacing w:after="0"/>
+        <w:rPr>
+          <w:u w:val="single"/>
+          <w:lang w:val="en-US"/>
+        </w:rPr>
+      </w:pPr>
+    </w:p>
+    <w:p>
+      <w:pPr>
+        <w:spacing w:after="0"/>
+        <w:rPr>
+          <w:u w:val="single"/>
+          <w:lang w:val="en-US"/>
+        </w:rPr>
+      </w:pPr>
+      <w:r>
+        <w:rPr>
+          <w:u w:val="single"/>
+          <w:lang w:val="en-US"/>
+        </w:rPr>
+        <w:t xml:space="preserve">                    command.CommandText = "INSERT INTO Coupon(ProductName, Description, Amount) VALUES('IPhone X', 'IPhone Discount', 150);";</w:t>
+      </w:r>
+    </w:p>
+    <w:p>
+      <w:pPr>
+        <w:spacing w:after="0"/>
+        <w:rPr>
+          <w:u w:val="single"/>
+          <w:lang w:val="en-US"/>
+        </w:rPr>
+      </w:pPr>
+      <w:r>
+        <w:rPr>
+          <w:u w:val="single"/>
+          <w:lang w:val="en-US"/>
+        </w:rPr>
+        <w:t xml:space="preserve">                    command.ExecuteNonQuery();</w:t>
+      </w:r>
+    </w:p>
+    <w:p>
+      <w:pPr>
+        <w:spacing w:after="0"/>
+        <w:rPr>
+          <w:u w:val="single"/>
+          <w:lang w:val="en-US"/>
+        </w:rPr>
+      </w:pPr>
+    </w:p>
+    <w:p>
+      <w:pPr>
+        <w:spacing w:after="0"/>
+        <w:rPr>
+          <w:u w:val="single"/>
+          <w:lang w:val="en-US"/>
+        </w:rPr>
+      </w:pPr>
+      <w:r>
+        <w:rPr>
+          <w:u w:val="single"/>
+          <w:lang w:val="en-US"/>
+        </w:rPr>
+        <w:t xml:space="preserve">                    command.CommandText = "INSERT INTO Coupon(ProductName, Description, Amount) VALUES('Samsung 10', 'Samsung Discount', 100);";</w:t>
+      </w:r>
+    </w:p>
+    <w:p>
+      <w:pPr>
+        <w:spacing w:after="0"/>
+        <w:rPr>
+          <w:u w:val="single"/>
+          <w:lang w:val="en-US"/>
+        </w:rPr>
+      </w:pPr>
+      <w:r>
+        <w:rPr>
+          <w:u w:val="single"/>
+          <w:lang w:val="en-US"/>
+        </w:rPr>
+        <w:t xml:space="preserve">                    command.ExecuteNonQuery();</w:t>
+      </w:r>
+    </w:p>
+    <w:p>
+      <w:pPr>
+        <w:spacing w:after="0"/>
+        <w:rPr>
+          <w:u w:val="single"/>
+          <w:lang w:val="en-US"/>
+        </w:rPr>
+      </w:pPr>
+    </w:p>
+    <w:p>
+      <w:pPr>
+        <w:spacing w:after="0"/>
+        <w:rPr>
+          <w:u w:val="single"/>
+          <w:lang w:val="en-US"/>
+        </w:rPr>
+      </w:pPr>
+      <w:r>
+        <w:rPr>
+          <w:u w:val="single"/>
+          <w:lang w:val="en-US"/>
+        </w:rPr>
+        <w:t xml:space="preserve">                    logger.LogInformation("Migrated postresql database.");</w:t>
       </w:r>
     </w:p>
     <w:p>
@@ -1869,23 +1453,7 @@
           <w:u w:val="single"/>
           <w:lang w:val="en-US"/>
         </w:rPr>
-        <w:t xml:space="preserve">                    </w:t>
-      </w:r>
-      <w:proofErr w:type="gramStart"/>
-      <w:r>
-        <w:rPr>
-          <w:u w:val="single"/>
-          <w:lang w:val="en-US"/>
-        </w:rPr>
-        <w:t>logger.LogError</w:t>
-      </w:r>
-      <w:proofErr w:type="gramEnd"/>
-      <w:r>
-        <w:rPr>
-          <w:u w:val="single"/>
-          <w:lang w:val="en-US"/>
-        </w:rPr>
-        <w:t>(ex, "An error occurred while migrating the postresql database");</w:t>
+        <w:t xml:space="preserve">                    logger.LogError(ex, "An error occurred while migrating the postresql database");</w:t>
       </w:r>
     </w:p>
     <w:p>
@@ -1958,55 +1526,23 @@
           <w:u w:val="single"/>
           <w:lang w:val="en-US"/>
         </w:rPr>
-        <w:t xml:space="preserve">                        </w:t>
-      </w:r>
-      <w:proofErr w:type="gramStart"/>
-      <w:r>
-        <w:rPr>
-          <w:u w:val="single"/>
-          <w:lang w:val="en-US"/>
-        </w:rPr>
-        <w:t>System.Threading.Thread.Sleep</w:t>
-      </w:r>
-      <w:proofErr w:type="gramEnd"/>
-      <w:r>
-        <w:rPr>
-          <w:u w:val="single"/>
-          <w:lang w:val="en-US"/>
-        </w:rPr>
-        <w:t>(2000);</w:t>
-      </w:r>
-    </w:p>
-    <w:p>
-      <w:pPr>
-        <w:spacing w:after="0"/>
-        <w:rPr>
-          <w:u w:val="single"/>
-          <w:lang w:val="en-US"/>
-        </w:rPr>
-      </w:pPr>
-      <w:r>
-        <w:rPr>
-          <w:u w:val="single"/>
-          <w:lang w:val="en-US"/>
-        </w:rPr>
-        <w:t xml:space="preserve">                        MigrateDatabase&lt;TContext</w:t>
-      </w:r>
-      <w:proofErr w:type="gramStart"/>
-      <w:r>
-        <w:rPr>
-          <w:u w:val="single"/>
-          <w:lang w:val="en-US"/>
-        </w:rPr>
-        <w:t>&gt;(</w:t>
-      </w:r>
-      <w:proofErr w:type="gramEnd"/>
-      <w:r>
-        <w:rPr>
-          <w:u w:val="single"/>
-          <w:lang w:val="en-US"/>
-        </w:rPr>
-        <w:t>host, retryForAvailability);</w:t>
+        <w:t xml:space="preserve">                        System.Threading.Thread.Sleep(2000);</w:t>
+      </w:r>
+    </w:p>
+    <w:p>
+      <w:pPr>
+        <w:spacing w:after="0"/>
+        <w:rPr>
+          <w:u w:val="single"/>
+          <w:lang w:val="en-US"/>
+        </w:rPr>
+      </w:pPr>
+      <w:r>
+        <w:rPr>
+          <w:u w:val="single"/>
+          <w:lang w:val="en-US"/>
+        </w:rPr>
+        <w:t xml:space="preserve">                        MigrateDatabase&lt;TContext&gt;(host, retryForAvailability);</w:t>
       </w:r>
     </w:p>
     <w:p>
@@ -2130,6 +1666,101 @@
           <w:u w:val="single"/>
         </w:rPr>
         <w:t>}</w:t>
+      </w:r>
+    </w:p>
+    <w:p>
+      <w:pPr>
+        <w:spacing w:after="0"/>
+        <w:rPr>
+          <w:u w:val="single"/>
+        </w:rPr>
+      </w:pPr>
+    </w:p>
+    <w:p>
+      <w:pPr>
+        <w:spacing w:after="0"/>
+        <w:rPr>
+          <w:u w:val="single"/>
+        </w:rPr>
+      </w:pPr>
+    </w:p>
+    <w:p>
+      <w:pPr>
+        <w:spacing w:after="0"/>
+        <w:rPr>
+          <w:u w:val="single"/>
+        </w:rPr>
+      </w:pPr>
+    </w:p>
+    <w:p>
+      <w:pPr>
+        <w:spacing w:after="0"/>
+        <w:rPr>
+          <w:u w:val="single"/>
+        </w:rPr>
+      </w:pPr>
+    </w:p>
+    <w:p>
+      <w:pPr>
+        <w:spacing w:after="0"/>
+        <w:rPr>
+          <w:u w:val="single"/>
+        </w:rPr>
+      </w:pPr>
+    </w:p>
+    <w:p>
+      <w:pPr>
+        <w:spacing w:after="0"/>
+        <w:rPr>
+          <w:u w:val="single"/>
+        </w:rPr>
+      </w:pPr>
+    </w:p>
+    <w:p>
+      <w:pPr>
+        <w:spacing w:after="0"/>
+        <w:rPr>
+          <w:lang w:val="en-US"/>
+        </w:rPr>
+      </w:pPr>
+      <w:r>
+        <w:rPr>
+          <w:u w:val="single"/>
+          <w:lang w:val="en-US"/>
+        </w:rPr>
+        <w:t>docker-compose -f docker-</w:t>
+      </w:r>
+      <w:proofErr w:type="spellStart"/>
+      <w:r>
+        <w:rPr>
+          <w:u w:val="single"/>
+          <w:lang w:val="en-US"/>
+        </w:rPr>
+        <w:t>compose.yml</w:t>
+      </w:r>
+      <w:proofErr w:type="spellEnd"/>
+      <w:r>
+        <w:rPr>
+          <w:u w:val="single"/>
+          <w:lang w:val="en-US"/>
+        </w:rPr>
+        <w:t xml:space="preserve"> -f docker-</w:t>
+      </w:r>
+      <w:proofErr w:type="spellStart"/>
+      <w:r>
+        <w:rPr>
+          <w:u w:val="single"/>
+          <w:lang w:val="en-US"/>
+        </w:rPr>
+        <w:t>compose.override.yml</w:t>
+      </w:r>
+      <w:proofErr w:type="spellEnd"/>
+      <w:r>
+        <w:rPr>
+          <w:u w:val="single"/>
+          <w:lang w:val="en-US"/>
+        </w:rPr>
+        <w:t xml:space="preserve"> up -d</w:t>
       </w:r>
     </w:p>
     <w:sectPr>

</xml_diff>